<commit_message>
add: 12º bimestre - Semana 7
</commit_message>
<xml_diff>
--- a/Atividades-Complementares/Relatorio-APP.docx
+++ b/Atividades-Complementares/Relatorio-APP.docx
@@ -507,7 +507,7 @@
         <w:pStyle w:val="Body"/>
         <w:tabs>
           <w:tab w:val="center" w:pos="4535"/>
-          <w:tab w:val="right" w:pos="9071"/>
+          <w:tab w:val="right" w:pos="9066"/>
         </w:tabs>
         <w:spacing w:line="360" w:lineRule="auto"/>
         <w:rPr>
@@ -535,6 +535,15 @@
           <w:lang w:val="pt-BR"/>
         </w:rPr>
         <w:t>5</w:t>
+      </w:r>
+      <w:r>
+        <w:rPr>
+          <w:rFonts w:ascii="Times New Roman" w:hAnsi="Times New Roman" w:cs="Times New Roman"/>
+          <w:sz w:val="28"/>
+          <w:szCs w:val="28"/>
+          <w:lang w:val="pt-BR"/>
+        </w:rPr>
+        <w:tab/>
       </w:r>
     </w:p>
     <w:p>
@@ -1255,234 +1264,142 @@
           <w14:ligatures w14:val="standardContextual"/>
         </w:rPr>
       </w:pPr>
-      <w:r>
-        <w:rPr>
-          <w:rStyle w:val="Hyperlink"/>
-          <w:rFonts w:ascii="Times New Roman" w:hAnsi="Times New Roman"/>
-          <w:caps/>
-          <w:smallCaps w:val="0"/>
-          <w:noProof/>
-          <w:color w:val="auto"/>
-          <w:sz w:val="24"/>
-          <w:szCs w:val="24"/>
-          <w:u w:val="none"/>
-        </w:rPr>
-        <w:fldChar w:fldCharType="begin"/>
-      </w:r>
-      <w:r>
-        <w:rPr>
-          <w:rStyle w:val="Hyperlink"/>
-          <w:rFonts w:ascii="Times New Roman" w:hAnsi="Times New Roman"/>
-          <w:caps/>
-          <w:smallCaps w:val="0"/>
-          <w:noProof/>
-          <w:color w:val="auto"/>
-          <w:sz w:val="24"/>
-          <w:szCs w:val="24"/>
-          <w:u w:val="none"/>
-        </w:rPr>
-        <w:instrText xml:space="preserve"> </w:instrText>
-      </w:r>
-      <w:r>
-        <w:rPr>
-          <w:rFonts w:ascii="Times New Roman" w:hAnsi="Times New Roman"/>
-          <w:caps/>
-          <w:smallCaps w:val="0"/>
-          <w:noProof/>
-          <w:sz w:val="24"/>
-          <w:szCs w:val="24"/>
-        </w:rPr>
-        <w:instrText>HYPERLINK \l "_Toc195826973"</w:instrText>
-      </w:r>
-      <w:r>
-        <w:rPr>
-          <w:rStyle w:val="Hyperlink"/>
-          <w:rFonts w:ascii="Times New Roman" w:hAnsi="Times New Roman"/>
-          <w:caps/>
-          <w:smallCaps w:val="0"/>
-          <w:noProof/>
-          <w:color w:val="auto"/>
-          <w:sz w:val="24"/>
-          <w:szCs w:val="24"/>
-          <w:u w:val="none"/>
-        </w:rPr>
-        <w:instrText xml:space="preserve"> </w:instrText>
-      </w:r>
-      <w:r>
-        <w:rPr>
-          <w:rStyle w:val="Hyperlink"/>
-          <w:rFonts w:ascii="Times New Roman" w:hAnsi="Times New Roman"/>
-          <w:caps/>
-          <w:smallCaps w:val="0"/>
-          <w:noProof/>
-          <w:color w:val="auto"/>
-          <w:sz w:val="24"/>
-          <w:szCs w:val="24"/>
-          <w:u w:val="none"/>
-        </w:rPr>
-      </w:r>
-      <w:r>
-        <w:rPr>
-          <w:rStyle w:val="Hyperlink"/>
-          <w:rFonts w:ascii="Times New Roman" w:hAnsi="Times New Roman"/>
-          <w:caps/>
-          <w:smallCaps w:val="0"/>
-          <w:noProof/>
-          <w:color w:val="auto"/>
-          <w:sz w:val="24"/>
-          <w:szCs w:val="24"/>
-          <w:u w:val="none"/>
-        </w:rPr>
-        <w:fldChar w:fldCharType="separate"/>
-      </w:r>
-      <w:r>
-        <w:rPr>
-          <w:rStyle w:val="Hyperlink"/>
-          <w:rFonts w:ascii="Times New Roman" w:hAnsi="Times New Roman"/>
-          <w:smallCaps w:val="0"/>
-          <w:noProof/>
-          <w:color w:val="auto"/>
-          <w:sz w:val="24"/>
-          <w:szCs w:val="24"/>
-          <w:u w:val="none"/>
-        </w:rPr>
-        <w:t>2.1 U</w:t>
-      </w:r>
-      <w:r>
-        <w:rPr>
-          <w:rStyle w:val="Hyperlink"/>
-          <w:rFonts w:ascii="Times New Roman" w:hAnsi="Times New Roman"/>
-          <w:smallCaps w:val="0"/>
-          <w:noProof/>
-          <w:color w:val="auto"/>
-          <w:sz w:val="24"/>
-          <w:szCs w:val="24"/>
-          <w:u w:val="none"/>
-        </w:rPr>
-        <w:t>FMG</w:t>
-      </w:r>
-      <w:r>
-        <w:rPr>
-          <w:rStyle w:val="Hyperlink"/>
-          <w:rFonts w:ascii="Times New Roman" w:hAnsi="Times New Roman"/>
-          <w:smallCaps w:val="0"/>
-          <w:noProof/>
-          <w:color w:val="auto"/>
-          <w:sz w:val="24"/>
-          <w:szCs w:val="24"/>
-          <w:u w:val="none"/>
-        </w:rPr>
-        <w:t xml:space="preserve"> - I</w:t>
-      </w:r>
-      <w:r>
-        <w:rPr>
-          <w:rStyle w:val="Hyperlink"/>
-          <w:rFonts w:ascii="Times New Roman" w:hAnsi="Times New Roman"/>
-          <w:smallCaps w:val="0"/>
-          <w:noProof/>
-          <w:color w:val="auto"/>
-          <w:sz w:val="24"/>
-          <w:szCs w:val="24"/>
-          <w:u w:val="none"/>
-        </w:rPr>
-        <w:t>ntrodução à Computação para Bioinformática</w:t>
-      </w:r>
-      <w:r>
-        <w:rPr>
-          <w:rFonts w:ascii="Times New Roman" w:hAnsi="Times New Roman"/>
-          <w:smallCaps w:val="0"/>
-          <w:noProof/>
-          <w:webHidden/>
-          <w:sz w:val="24"/>
-          <w:szCs w:val="24"/>
-        </w:rPr>
-        <w:tab/>
-      </w:r>
-      <w:r>
-        <w:rPr>
-          <w:rFonts w:ascii="Times New Roman" w:hAnsi="Times New Roman"/>
-          <w:caps/>
-          <w:smallCaps w:val="0"/>
-          <w:noProof/>
-          <w:webHidden/>
-          <w:sz w:val="24"/>
-          <w:szCs w:val="24"/>
-        </w:rPr>
-        <w:fldChar w:fldCharType="begin"/>
-      </w:r>
-      <w:r>
-        <w:rPr>
-          <w:rFonts w:ascii="Times New Roman" w:hAnsi="Times New Roman"/>
-          <w:caps/>
-          <w:smallCaps w:val="0"/>
-          <w:noProof/>
-          <w:webHidden/>
-          <w:sz w:val="24"/>
-          <w:szCs w:val="24"/>
-        </w:rPr>
-        <w:instrText xml:space="preserve"> PAGEREF _Toc195826973 \h </w:instrText>
-      </w:r>
-      <w:r>
-        <w:rPr>
-          <w:rFonts w:ascii="Times New Roman" w:hAnsi="Times New Roman"/>
-          <w:caps/>
-          <w:smallCaps w:val="0"/>
-          <w:noProof/>
-          <w:webHidden/>
-          <w:sz w:val="24"/>
-          <w:szCs w:val="24"/>
-        </w:rPr>
-      </w:r>
-      <w:r>
-        <w:rPr>
-          <w:rFonts w:ascii="Times New Roman" w:hAnsi="Times New Roman"/>
-          <w:caps/>
-          <w:smallCaps w:val="0"/>
-          <w:noProof/>
-          <w:webHidden/>
-          <w:sz w:val="24"/>
-          <w:szCs w:val="24"/>
-        </w:rPr>
-        <w:fldChar w:fldCharType="separate"/>
-      </w:r>
-      <w:r>
-        <w:rPr>
-          <w:rFonts w:ascii="Times New Roman" w:hAnsi="Times New Roman"/>
-          <w:caps/>
-          <w:smallCaps w:val="0"/>
-          <w:noProof/>
-          <w:webHidden/>
-          <w:sz w:val="24"/>
-          <w:szCs w:val="24"/>
-        </w:rPr>
-        <w:t>2</w:t>
-      </w:r>
-      <w:r>
-        <w:rPr>
-          <w:rFonts w:ascii="Times New Roman" w:hAnsi="Times New Roman"/>
-          <w:caps/>
-          <w:smallCaps w:val="0"/>
-          <w:noProof/>
-          <w:webHidden/>
-          <w:sz w:val="24"/>
-          <w:szCs w:val="24"/>
-        </w:rPr>
-        <w:fldChar w:fldCharType="end"/>
-      </w:r>
-      <w:r>
-        <w:rPr>
-          <w:rStyle w:val="Hyperlink"/>
-          <w:rFonts w:ascii="Times New Roman" w:hAnsi="Times New Roman"/>
-          <w:caps/>
-          <w:smallCaps w:val="0"/>
-          <w:noProof/>
-          <w:color w:val="auto"/>
-          <w:sz w:val="24"/>
-          <w:szCs w:val="24"/>
-          <w:u w:val="none"/>
-        </w:rPr>
-        <w:fldChar w:fldCharType="end"/>
-      </w:r>
+      <w:hyperlink w:anchor="_Toc195826973" w:history="1">
+        <w:r>
+          <w:rPr>
+            <w:rStyle w:val="Hyperlink"/>
+            <w:rFonts w:ascii="Times New Roman" w:hAnsi="Times New Roman"/>
+            <w:smallCaps w:val="0"/>
+            <w:noProof/>
+            <w:color w:val="auto"/>
+            <w:sz w:val="24"/>
+            <w:szCs w:val="24"/>
+            <w:u w:val="none"/>
+          </w:rPr>
+          <w:t>2.1 U</w:t>
+        </w:r>
+        <w:r>
+          <w:rPr>
+            <w:rStyle w:val="Hyperlink"/>
+            <w:rFonts w:ascii="Times New Roman" w:hAnsi="Times New Roman"/>
+            <w:smallCaps w:val="0"/>
+            <w:noProof/>
+            <w:color w:val="auto"/>
+            <w:sz w:val="24"/>
+            <w:szCs w:val="24"/>
+            <w:u w:val="none"/>
+          </w:rPr>
+          <w:t>FMG</w:t>
+        </w:r>
+        <w:r>
+          <w:rPr>
+            <w:rStyle w:val="Hyperlink"/>
+            <w:rFonts w:ascii="Times New Roman" w:hAnsi="Times New Roman"/>
+            <w:smallCaps w:val="0"/>
+            <w:noProof/>
+            <w:color w:val="auto"/>
+            <w:sz w:val="24"/>
+            <w:szCs w:val="24"/>
+            <w:u w:val="none"/>
+          </w:rPr>
+          <w:t xml:space="preserve"> - I</w:t>
+        </w:r>
+        <w:r>
+          <w:rPr>
+            <w:rStyle w:val="Hyperlink"/>
+            <w:rFonts w:ascii="Times New Roman" w:hAnsi="Times New Roman"/>
+            <w:smallCaps w:val="0"/>
+            <w:noProof/>
+            <w:color w:val="auto"/>
+            <w:sz w:val="24"/>
+            <w:szCs w:val="24"/>
+            <w:u w:val="none"/>
+          </w:rPr>
+          <w:t>ntrodução à Computação para Bioinformática</w:t>
+        </w:r>
+        <w:r>
+          <w:rPr>
+            <w:rFonts w:ascii="Times New Roman" w:hAnsi="Times New Roman"/>
+            <w:smallCaps w:val="0"/>
+            <w:noProof/>
+            <w:webHidden/>
+            <w:sz w:val="24"/>
+            <w:szCs w:val="24"/>
+          </w:rPr>
+          <w:tab/>
+        </w:r>
+        <w:r>
+          <w:rPr>
+            <w:rFonts w:ascii="Times New Roman" w:hAnsi="Times New Roman"/>
+            <w:caps/>
+            <w:smallCaps w:val="0"/>
+            <w:noProof/>
+            <w:webHidden/>
+            <w:sz w:val="24"/>
+            <w:szCs w:val="24"/>
+          </w:rPr>
+          <w:fldChar w:fldCharType="begin"/>
+        </w:r>
+        <w:r>
+          <w:rPr>
+            <w:rFonts w:ascii="Times New Roman" w:hAnsi="Times New Roman"/>
+            <w:caps/>
+            <w:smallCaps w:val="0"/>
+            <w:noProof/>
+            <w:webHidden/>
+            <w:sz w:val="24"/>
+            <w:szCs w:val="24"/>
+          </w:rPr>
+          <w:instrText xml:space="preserve"> PAGEREF _Toc195826973 \h </w:instrText>
+        </w:r>
+        <w:r>
+          <w:rPr>
+            <w:rFonts w:ascii="Times New Roman" w:hAnsi="Times New Roman"/>
+            <w:caps/>
+            <w:smallCaps w:val="0"/>
+            <w:noProof/>
+            <w:webHidden/>
+            <w:sz w:val="24"/>
+            <w:szCs w:val="24"/>
+          </w:rPr>
+        </w:r>
+        <w:r>
+          <w:rPr>
+            <w:rFonts w:ascii="Times New Roman" w:hAnsi="Times New Roman"/>
+            <w:caps/>
+            <w:smallCaps w:val="0"/>
+            <w:noProof/>
+            <w:webHidden/>
+            <w:sz w:val="24"/>
+            <w:szCs w:val="24"/>
+          </w:rPr>
+          <w:fldChar w:fldCharType="separate"/>
+        </w:r>
+        <w:r>
+          <w:rPr>
+            <w:rFonts w:ascii="Times New Roman" w:hAnsi="Times New Roman"/>
+            <w:caps/>
+            <w:smallCaps w:val="0"/>
+            <w:noProof/>
+            <w:webHidden/>
+            <w:sz w:val="24"/>
+            <w:szCs w:val="24"/>
+          </w:rPr>
+          <w:t>2</w:t>
+        </w:r>
+        <w:r>
+          <w:rPr>
+            <w:rFonts w:ascii="Times New Roman" w:hAnsi="Times New Roman"/>
+            <w:caps/>
+            <w:smallCaps w:val="0"/>
+            <w:noProof/>
+            <w:webHidden/>
+            <w:sz w:val="24"/>
+            <w:szCs w:val="24"/>
+          </w:rPr>
+          <w:fldChar w:fldCharType="end"/>
+        </w:r>
+      </w:hyperlink>
     </w:p>
     <w:p>
       <w:pPr>
@@ -5069,8 +4986,10 @@
           <w:headerReference w:type="default" r:id="rId9"/>
           <w:footerReference w:type="even" r:id="rId10"/>
           <w:footerReference w:type="default" r:id="rId11"/>
+          <w:footerReference w:type="first" r:id="rId12"/>
           <w:pgSz w:w="11901" w:h="16817"/>
           <w:pgMar w:top="1701" w:right="1134" w:bottom="1134" w:left="1701" w:header="709" w:footer="851" w:gutter="0"/>
+          <w:pgNumType w:start="1"/>
           <w:cols w:space="720"/>
           <w:docGrid w:linePitch="326"/>
         </w:sectPr>
@@ -5624,7 +5543,7 @@
                     <pic:cNvPicPr/>
                   </pic:nvPicPr>
                   <pic:blipFill>
-                    <a:blip r:embed="rId12" cstate="print">
+                    <a:blip r:embed="rId13" cstate="print">
                       <a:extLst>
                         <a:ext uri="{28A0092B-C50C-407E-A947-70E740481C1C}">
                           <a14:useLocalDpi xmlns:a14="http://schemas.microsoft.com/office/drawing/2010/main" val="0"/>
@@ -6129,7 +6048,7 @@
                     <pic:cNvPicPr/>
                   </pic:nvPicPr>
                   <pic:blipFill>
-                    <a:blip r:embed="rId13" cstate="print">
+                    <a:blip r:embed="rId14" cstate="print">
                       <a:extLst>
                         <a:ext uri="{28A0092B-C50C-407E-A947-70E740481C1C}">
                           <a14:useLocalDpi xmlns:a14="http://schemas.microsoft.com/office/drawing/2010/main" val="0"/>
@@ -6751,7 +6670,7 @@
                     <pic:cNvPicPr/>
                   </pic:nvPicPr>
                   <pic:blipFill>
-                    <a:blip r:embed="rId14" cstate="print">
+                    <a:blip r:embed="rId15" cstate="print">
                       <a:extLst>
                         <a:ext uri="{28A0092B-C50C-407E-A947-70E740481C1C}">
                           <a14:useLocalDpi xmlns:a14="http://schemas.microsoft.com/office/drawing/2010/main" val="0"/>
@@ -7628,7 +7547,7 @@
                     <pic:cNvPicPr/>
                   </pic:nvPicPr>
                   <pic:blipFill>
-                    <a:blip r:embed="rId15" cstate="print">
+                    <a:blip r:embed="rId16" cstate="print">
                       <a:extLst>
                         <a:ext uri="{28A0092B-C50C-407E-A947-70E740481C1C}">
                           <a14:useLocalDpi xmlns:a14="http://schemas.microsoft.com/office/drawing/2010/main" val="0"/>
@@ -8312,7 +8231,7 @@
                     <pic:cNvPicPr/>
                   </pic:nvPicPr>
                   <pic:blipFill>
-                    <a:blip r:embed="rId16" cstate="print">
+                    <a:blip r:embed="rId17" cstate="print">
                       <a:extLst>
                         <a:ext uri="{28A0092B-C50C-407E-A947-70E740481C1C}">
                           <a14:useLocalDpi xmlns:a14="http://schemas.microsoft.com/office/drawing/2010/main" val="0"/>
@@ -8361,7 +8280,7 @@
         </w:rPr>
         <w:lastRenderedPageBreak/>
         <w:drawing>
-          <wp:inline distT="0" distB="0" distL="0" distR="0" wp14:anchorId="22519134" wp14:editId="544F57D0">
+          <wp:inline distT="0" distB="0" distL="0" distR="0" wp14:anchorId="22519134" wp14:editId="7DF6488E">
             <wp:extent cx="4242267" cy="6003560"/>
             <wp:effectExtent l="0" t="0" r="0" b="3810"/>
             <wp:docPr id="416053943" name="Picture 6" descr="A close-up of a white paper&#10;&#10;AI-generated content may be incorrect."/>
@@ -8376,7 +8295,7 @@
                     <pic:cNvPicPr/>
                   </pic:nvPicPr>
                   <pic:blipFill>
-                    <a:blip r:embed="rId17" cstate="print">
+                    <a:blip r:embed="rId18" cstate="print">
                       <a:extLst>
                         <a:ext uri="{28A0092B-C50C-407E-A947-70E740481C1C}">
                           <a14:useLocalDpi xmlns:a14="http://schemas.microsoft.com/office/drawing/2010/main" val="0"/>
@@ -8793,7 +8712,7 @@
                     <pic:cNvPicPr/>
                   </pic:nvPicPr>
                   <pic:blipFill>
-                    <a:blip r:embed="rId18" cstate="print">
+                    <a:blip r:embed="rId19" cstate="print">
                       <a:extLst>
                         <a:ext uri="{28A0092B-C50C-407E-A947-70E740481C1C}">
                           <a14:useLocalDpi xmlns:a14="http://schemas.microsoft.com/office/drawing/2010/main" val="0"/>
@@ -9260,7 +9179,7 @@
                     <pic:cNvPicPr/>
                   </pic:nvPicPr>
                   <pic:blipFill>
-                    <a:blip r:embed="rId19" cstate="print">
+                    <a:blip r:embed="rId20" cstate="print">
                       <a:extLst>
                         <a:ext uri="{28A0092B-C50C-407E-A947-70E740481C1C}">
                           <a14:useLocalDpi xmlns:a14="http://schemas.microsoft.com/office/drawing/2010/main" val="0"/>
@@ -9558,7 +9477,7 @@
     </w:p>
     <w:tbl>
       <w:tblPr>
-        <w:tblStyle w:val="TableGridLight"/>
+        <w:tblStyle w:val="PlainTable2"/>
         <w:tblW w:w="9072" w:type="dxa"/>
         <w:jc w:val="center"/>
         <w:tblLayout w:type="fixed"/>
@@ -9572,12 +9491,18 @@
       </w:tblGrid>
       <w:tr>
         <w:trPr>
+          <w:cnfStyle w:val="100000000000" w:firstRow="1" w:lastRow="0" w:firstColumn="0" w:lastColumn="0" w:oddVBand="0" w:evenVBand="0" w:oddHBand="0" w:evenHBand="0" w:firstRowFirstColumn="0" w:firstRowLastColumn="0" w:lastRowFirstColumn="0" w:lastRowLastColumn="0"/>
           <w:trHeight w:val="295"/>
           <w:jc w:val="center"/>
         </w:trPr>
         <w:tc>
           <w:tcPr>
+            <w:cnfStyle w:val="001000000000" w:firstRow="0" w:lastRow="0" w:firstColumn="1" w:lastColumn="0" w:oddVBand="0" w:evenVBand="0" w:oddHBand="0" w:evenHBand="0" w:firstRowFirstColumn="0" w:firstRowLastColumn="0" w:lastRowFirstColumn="0" w:lastRowLastColumn="0"/>
             <w:tcW w:w="414" w:type="pct"/>
+            <w:tcBorders>
+              <w:top w:val="single" w:sz="8" w:space="0" w:color="auto"/>
+              <w:bottom w:val="single" w:sz="8" w:space="0" w:color="auto"/>
+            </w:tcBorders>
             <w:vAlign w:val="center"/>
           </w:tcPr>
           <w:p>
@@ -9591,6 +9516,10 @@
         <w:tc>
           <w:tcPr>
             <w:tcW w:w="2684" w:type="pct"/>
+            <w:tcBorders>
+              <w:top w:val="single" w:sz="8" w:space="0" w:color="auto"/>
+              <w:bottom w:val="single" w:sz="8" w:space="0" w:color="auto"/>
+            </w:tcBorders>
             <w:vAlign w:val="center"/>
           </w:tcPr>
           <w:p>
@@ -9598,6 +9527,7 @@
               <w:spacing w:line="360" w:lineRule="auto"/>
               <w:contextualSpacing/>
               <w:jc w:val="center"/>
+              <w:cnfStyle w:val="100000000000" w:firstRow="1" w:lastRow="0" w:firstColumn="0" w:lastColumn="0" w:oddVBand="0" w:evenVBand="0" w:oddHBand="0" w:evenHBand="0" w:firstRowFirstColumn="0" w:firstRowLastColumn="0" w:lastRowFirstColumn="0" w:lastRowLastColumn="0"/>
             </w:pPr>
             <w:r>
               <w:t>Certificado</w:t>
@@ -9607,6 +9537,10 @@
         <w:tc>
           <w:tcPr>
             <w:tcW w:w="951" w:type="pct"/>
+            <w:tcBorders>
+              <w:top w:val="single" w:sz="8" w:space="0" w:color="auto"/>
+              <w:bottom w:val="single" w:sz="8" w:space="0" w:color="auto"/>
+            </w:tcBorders>
             <w:vAlign w:val="center"/>
           </w:tcPr>
           <w:p>
@@ -9614,6 +9548,7 @@
               <w:spacing w:line="360" w:lineRule="auto"/>
               <w:contextualSpacing/>
               <w:jc w:val="center"/>
+              <w:cnfStyle w:val="100000000000" w:firstRow="1" w:lastRow="0" w:firstColumn="0" w:lastColumn="0" w:oddVBand="0" w:evenVBand="0" w:oddHBand="0" w:evenHBand="0" w:firstRowFirstColumn="0" w:firstRowLastColumn="0" w:lastRowFirstColumn="0" w:lastRowLastColumn="0"/>
             </w:pPr>
             <w:r>
               <w:t>Carga horária (h)</w:t>
@@ -9623,6 +9558,10 @@
         <w:tc>
           <w:tcPr>
             <w:tcW w:w="951" w:type="pct"/>
+            <w:tcBorders>
+              <w:top w:val="single" w:sz="8" w:space="0" w:color="auto"/>
+              <w:bottom w:val="single" w:sz="8" w:space="0" w:color="auto"/>
+            </w:tcBorders>
             <w:vAlign w:val="center"/>
           </w:tcPr>
           <w:p>
@@ -9630,6 +9569,7 @@
               <w:spacing w:line="360" w:lineRule="auto"/>
               <w:contextualSpacing/>
               <w:jc w:val="center"/>
+              <w:cnfStyle w:val="100000000000" w:firstRow="1" w:lastRow="0" w:firstColumn="0" w:lastColumn="0" w:oddVBand="0" w:evenVBand="0" w:oddHBand="0" w:evenHBand="0" w:firstRowFirstColumn="0" w:firstRowLastColumn="0" w:lastRowFirstColumn="0" w:lastRowLastColumn="0"/>
             </w:pPr>
             <w:r>
               <w:t>Carga horária considerada (h)</w:t>
@@ -9639,12 +9579,17 @@
       </w:tr>
       <w:tr>
         <w:trPr>
+          <w:cnfStyle w:val="000000100000" w:firstRow="0" w:lastRow="0" w:firstColumn="0" w:lastColumn="0" w:oddVBand="0" w:evenVBand="0" w:oddHBand="1" w:evenHBand="0" w:firstRowFirstColumn="0" w:firstRowLastColumn="0" w:lastRowFirstColumn="0" w:lastRowLastColumn="0"/>
           <w:trHeight w:val="481"/>
           <w:jc w:val="center"/>
         </w:trPr>
         <w:tc>
           <w:tcPr>
+            <w:cnfStyle w:val="001000000000" w:firstRow="0" w:lastRow="0" w:firstColumn="1" w:lastColumn="0" w:oddVBand="0" w:evenVBand="0" w:oddHBand="0" w:evenHBand="0" w:firstRowFirstColumn="0" w:firstRowLastColumn="0" w:lastRowFirstColumn="0" w:lastRowLastColumn="0"/>
             <w:tcW w:w="414" w:type="pct"/>
+            <w:tcBorders>
+              <w:top w:val="single" w:sz="8" w:space="0" w:color="auto"/>
+            </w:tcBorders>
             <w:vAlign w:val="center"/>
           </w:tcPr>
           <w:p>
@@ -9661,12 +9606,16 @@
         <w:tc>
           <w:tcPr>
             <w:tcW w:w="2684" w:type="pct"/>
+            <w:tcBorders>
+              <w:top w:val="single" w:sz="8" w:space="0" w:color="auto"/>
+            </w:tcBorders>
             <w:vAlign w:val="center"/>
           </w:tcPr>
           <w:p>
             <w:pPr>
               <w:spacing w:line="360" w:lineRule="auto"/>
               <w:contextualSpacing/>
+              <w:cnfStyle w:val="000000100000" w:firstRow="0" w:lastRow="0" w:firstColumn="0" w:lastColumn="0" w:oddVBand="0" w:evenVBand="0" w:oddHBand="1" w:evenHBand="0" w:firstRowFirstColumn="0" w:firstRowLastColumn="0" w:lastRowFirstColumn="0" w:lastRowLastColumn="0"/>
             </w:pPr>
             <w:r>
               <w:t>UFMG - Introdução à Computação para Bioinformática</w:t>
@@ -9676,6 +9625,9 @@
         <w:tc>
           <w:tcPr>
             <w:tcW w:w="951" w:type="pct"/>
+            <w:tcBorders>
+              <w:top w:val="single" w:sz="8" w:space="0" w:color="auto"/>
+            </w:tcBorders>
             <w:vAlign w:val="center"/>
           </w:tcPr>
           <w:p>
@@ -9683,6 +9635,7 @@
               <w:spacing w:line="360" w:lineRule="auto"/>
               <w:contextualSpacing/>
               <w:jc w:val="center"/>
+              <w:cnfStyle w:val="000000100000" w:firstRow="0" w:lastRow="0" w:firstColumn="0" w:lastColumn="0" w:oddVBand="0" w:evenVBand="0" w:oddHBand="1" w:evenHBand="0" w:firstRowFirstColumn="0" w:firstRowLastColumn="0" w:lastRowFirstColumn="0" w:lastRowLastColumn="0"/>
             </w:pPr>
             <w:r>
               <w:t>40</w:t>
@@ -9692,6 +9645,9 @@
         <w:tc>
           <w:tcPr>
             <w:tcW w:w="951" w:type="pct"/>
+            <w:tcBorders>
+              <w:top w:val="single" w:sz="8" w:space="0" w:color="auto"/>
+            </w:tcBorders>
             <w:vAlign w:val="center"/>
           </w:tcPr>
           <w:p>
@@ -9699,6 +9655,7 @@
               <w:spacing w:line="360" w:lineRule="auto"/>
               <w:contextualSpacing/>
               <w:jc w:val="center"/>
+              <w:cnfStyle w:val="000000100000" w:firstRow="0" w:lastRow="0" w:firstColumn="0" w:lastColumn="0" w:oddVBand="0" w:evenVBand="0" w:oddHBand="1" w:evenHBand="0" w:firstRowFirstColumn="0" w:firstRowLastColumn="0" w:lastRowFirstColumn="0" w:lastRowLastColumn="0"/>
             </w:pPr>
             <w:r>
               <w:t>40</w:t>
@@ -9713,6 +9670,7 @@
         </w:trPr>
         <w:tc>
           <w:tcPr>
+            <w:cnfStyle w:val="001000000000" w:firstRow="0" w:lastRow="0" w:firstColumn="1" w:lastColumn="0" w:oddVBand="0" w:evenVBand="0" w:oddHBand="0" w:evenHBand="0" w:firstRowFirstColumn="0" w:firstRowLastColumn="0" w:lastRowFirstColumn="0" w:lastRowLastColumn="0"/>
             <w:tcW w:w="414" w:type="pct"/>
             <w:vAlign w:val="center"/>
           </w:tcPr>
@@ -9736,6 +9694,7 @@
             <w:pPr>
               <w:spacing w:line="360" w:lineRule="auto"/>
               <w:contextualSpacing/>
+              <w:cnfStyle w:val="000000000000" w:firstRow="0" w:lastRow="0" w:firstColumn="0" w:lastColumn="0" w:oddVBand="0" w:evenVBand="0" w:oddHBand="0" w:evenHBand="0" w:firstRowFirstColumn="0" w:firstRowLastColumn="0" w:lastRowFirstColumn="0" w:lastRowLastColumn="0"/>
             </w:pPr>
             <w:r>
               <w:t>Museu da Matemática Prandiano - Big Data</w:t>
@@ -9752,6 +9711,7 @@
               <w:spacing w:line="360" w:lineRule="auto"/>
               <w:contextualSpacing/>
               <w:jc w:val="center"/>
+              <w:cnfStyle w:val="000000000000" w:firstRow="0" w:lastRow="0" w:firstColumn="0" w:lastColumn="0" w:oddVBand="0" w:evenVBand="0" w:oddHBand="0" w:evenHBand="0" w:firstRowFirstColumn="0" w:firstRowLastColumn="0" w:lastRowFirstColumn="0" w:lastRowLastColumn="0"/>
             </w:pPr>
             <w:r>
               <w:t>96</w:t>
@@ -9768,6 +9728,7 @@
               <w:spacing w:line="360" w:lineRule="auto"/>
               <w:contextualSpacing/>
               <w:jc w:val="center"/>
+              <w:cnfStyle w:val="000000000000" w:firstRow="0" w:lastRow="0" w:firstColumn="0" w:lastColumn="0" w:oddVBand="0" w:evenVBand="0" w:oddHBand="0" w:evenHBand="0" w:firstRowFirstColumn="0" w:firstRowLastColumn="0" w:lastRowFirstColumn="0" w:lastRowLastColumn="0"/>
             </w:pPr>
             <w:r>
               <w:t>50</w:t>
@@ -9777,11 +9738,13 @@
       </w:tr>
       <w:tr>
         <w:trPr>
+          <w:cnfStyle w:val="000000100000" w:firstRow="0" w:lastRow="0" w:firstColumn="0" w:lastColumn="0" w:oddVBand="0" w:evenVBand="0" w:oddHBand="1" w:evenHBand="0" w:firstRowFirstColumn="0" w:firstRowLastColumn="0" w:lastRowFirstColumn="0" w:lastRowLastColumn="0"/>
           <w:trHeight w:val="295"/>
           <w:jc w:val="center"/>
         </w:trPr>
         <w:tc>
           <w:tcPr>
+            <w:cnfStyle w:val="001000000000" w:firstRow="0" w:lastRow="0" w:firstColumn="1" w:lastColumn="0" w:oddVBand="0" w:evenVBand="0" w:oddHBand="0" w:evenHBand="0" w:firstRowFirstColumn="0" w:firstRowLastColumn="0" w:lastRowFirstColumn="0" w:lastRowLastColumn="0"/>
             <w:tcW w:w="414" w:type="pct"/>
             <w:vAlign w:val="center"/>
           </w:tcPr>
@@ -9805,6 +9768,7 @@
             <w:pPr>
               <w:spacing w:line="360" w:lineRule="auto"/>
               <w:contextualSpacing/>
+              <w:cnfStyle w:val="000000100000" w:firstRow="0" w:lastRow="0" w:firstColumn="0" w:lastColumn="0" w:oddVBand="0" w:evenVBand="0" w:oddHBand="1" w:evenHBand="0" w:firstRowFirstColumn="0" w:firstRowLastColumn="0" w:lastRowFirstColumn="0" w:lastRowLastColumn="0"/>
             </w:pPr>
             <w:r>
               <w:t>Museu da Matemática Prandiano - Blockchain</w:t>
@@ -9821,6 +9785,7 @@
               <w:spacing w:line="360" w:lineRule="auto"/>
               <w:contextualSpacing/>
               <w:jc w:val="center"/>
+              <w:cnfStyle w:val="000000100000" w:firstRow="0" w:lastRow="0" w:firstColumn="0" w:lastColumn="0" w:oddVBand="0" w:evenVBand="0" w:oddHBand="1" w:evenHBand="0" w:firstRowFirstColumn="0" w:firstRowLastColumn="0" w:lastRowFirstColumn="0" w:lastRowLastColumn="0"/>
             </w:pPr>
             <w:r>
               <w:t>48</w:t>
@@ -9837,6 +9802,7 @@
               <w:spacing w:line="360" w:lineRule="auto"/>
               <w:contextualSpacing/>
               <w:jc w:val="center"/>
+              <w:cnfStyle w:val="000000100000" w:firstRow="0" w:lastRow="0" w:firstColumn="0" w:lastColumn="0" w:oddVBand="0" w:evenVBand="0" w:oddHBand="1" w:evenHBand="0" w:firstRowFirstColumn="0" w:firstRowLastColumn="0" w:lastRowFirstColumn="0" w:lastRowLastColumn="0"/>
             </w:pPr>
             <w:r>
               <w:t>48</w:t>
@@ -9851,6 +9817,7 @@
         </w:trPr>
         <w:tc>
           <w:tcPr>
+            <w:cnfStyle w:val="001000000000" w:firstRow="0" w:lastRow="0" w:firstColumn="1" w:lastColumn="0" w:oddVBand="0" w:evenVBand="0" w:oddHBand="0" w:evenHBand="0" w:firstRowFirstColumn="0" w:firstRowLastColumn="0" w:lastRowFirstColumn="0" w:lastRowLastColumn="0"/>
             <w:tcW w:w="414" w:type="pct"/>
             <w:vAlign w:val="center"/>
           </w:tcPr>
@@ -9874,6 +9841,7 @@
             <w:pPr>
               <w:spacing w:line="360" w:lineRule="auto"/>
               <w:contextualSpacing/>
+              <w:cnfStyle w:val="000000000000" w:firstRow="0" w:lastRow="0" w:firstColumn="0" w:lastColumn="0" w:oddVBand="0" w:evenVBand="0" w:oddHBand="0" w:evenHBand="0" w:firstRowFirstColumn="0" w:firstRowLastColumn="0" w:lastRowFirstColumn="0" w:lastRowLastColumn="0"/>
             </w:pPr>
             <w:r>
               <w:t>UNICAMP / HUAWEI - Formação em Inteligência Artificial</w:t>
@@ -9890,6 +9858,7 @@
               <w:spacing w:line="360" w:lineRule="auto"/>
               <w:contextualSpacing/>
               <w:jc w:val="center"/>
+              <w:cnfStyle w:val="000000000000" w:firstRow="0" w:lastRow="0" w:firstColumn="0" w:lastColumn="0" w:oddVBand="0" w:evenVBand="0" w:oddHBand="0" w:evenHBand="0" w:firstRowFirstColumn="0" w:firstRowLastColumn="0" w:lastRowFirstColumn="0" w:lastRowLastColumn="0"/>
             </w:pPr>
             <w:r>
               <w:t>40</w:t>
@@ -9906,6 +9875,7 @@
               <w:spacing w:line="360" w:lineRule="auto"/>
               <w:contextualSpacing/>
               <w:jc w:val="center"/>
+              <w:cnfStyle w:val="000000000000" w:firstRow="0" w:lastRow="0" w:firstColumn="0" w:lastColumn="0" w:oddVBand="0" w:evenVBand="0" w:oddHBand="0" w:evenHBand="0" w:firstRowFirstColumn="0" w:firstRowLastColumn="0" w:lastRowFirstColumn="0" w:lastRowLastColumn="0"/>
             </w:pPr>
             <w:r>
               <w:t>40</w:t>
@@ -9915,11 +9885,13 @@
       </w:tr>
       <w:tr>
         <w:trPr>
+          <w:cnfStyle w:val="000000100000" w:firstRow="0" w:lastRow="0" w:firstColumn="0" w:lastColumn="0" w:oddVBand="0" w:evenVBand="0" w:oddHBand="1" w:evenHBand="0" w:firstRowFirstColumn="0" w:firstRowLastColumn="0" w:lastRowFirstColumn="0" w:lastRowLastColumn="0"/>
           <w:trHeight w:val="481"/>
           <w:jc w:val="center"/>
         </w:trPr>
         <w:tc>
           <w:tcPr>
+            <w:cnfStyle w:val="001000000000" w:firstRow="0" w:lastRow="0" w:firstColumn="1" w:lastColumn="0" w:oddVBand="0" w:evenVBand="0" w:oddHBand="0" w:evenHBand="0" w:firstRowFirstColumn="0" w:firstRowLastColumn="0" w:lastRowFirstColumn="0" w:lastRowLastColumn="0"/>
             <w:tcW w:w="414" w:type="pct"/>
             <w:vAlign w:val="center"/>
           </w:tcPr>
@@ -9943,6 +9915,7 @@
             <w:pPr>
               <w:spacing w:line="360" w:lineRule="auto"/>
               <w:contextualSpacing/>
+              <w:cnfStyle w:val="000000100000" w:firstRow="0" w:lastRow="0" w:firstColumn="0" w:lastColumn="0" w:oddVBand="0" w:evenVBand="0" w:oddHBand="1" w:evenHBand="0" w:firstRowFirstColumn="0" w:firstRowLastColumn="0" w:lastRowFirstColumn="0" w:lastRowLastColumn="0"/>
             </w:pPr>
             <w:r>
               <w:t>USP - Inteligência Artificial</w:t>
@@ -9959,6 +9932,7 @@
               <w:spacing w:line="360" w:lineRule="auto"/>
               <w:contextualSpacing/>
               <w:jc w:val="center"/>
+              <w:cnfStyle w:val="000000100000" w:firstRow="0" w:lastRow="0" w:firstColumn="0" w:lastColumn="0" w:oddVBand="0" w:evenVBand="0" w:oddHBand="1" w:evenHBand="0" w:firstRowFirstColumn="0" w:firstRowLastColumn="0" w:lastRowFirstColumn="0" w:lastRowLastColumn="0"/>
             </w:pPr>
             <w:r>
               <w:t>6</w:t>
@@ -9975,6 +9949,7 @@
               <w:spacing w:line="360" w:lineRule="auto"/>
               <w:contextualSpacing/>
               <w:jc w:val="center"/>
+              <w:cnfStyle w:val="000000100000" w:firstRow="0" w:lastRow="0" w:firstColumn="0" w:lastColumn="0" w:oddVBand="0" w:evenVBand="0" w:oddHBand="1" w:evenHBand="0" w:firstRowFirstColumn="0" w:firstRowLastColumn="0" w:lastRowFirstColumn="0" w:lastRowLastColumn="0"/>
             </w:pPr>
             <w:r>
               <w:t>6</w:t>
@@ -9989,6 +9964,7 @@
         </w:trPr>
         <w:tc>
           <w:tcPr>
+            <w:cnfStyle w:val="001000000000" w:firstRow="0" w:lastRow="0" w:firstColumn="1" w:lastColumn="0" w:oddVBand="0" w:evenVBand="0" w:oddHBand="0" w:evenHBand="0" w:firstRowFirstColumn="0" w:firstRowLastColumn="0" w:lastRowFirstColumn="0" w:lastRowLastColumn="0"/>
             <w:tcW w:w="414" w:type="pct"/>
             <w:vAlign w:val="center"/>
           </w:tcPr>
@@ -10012,6 +9988,7 @@
             <w:pPr>
               <w:spacing w:line="360" w:lineRule="auto"/>
               <w:contextualSpacing/>
+              <w:cnfStyle w:val="000000000000" w:firstRow="0" w:lastRow="0" w:firstColumn="0" w:lastColumn="0" w:oddVBand="0" w:evenVBand="0" w:oddHBand="0" w:evenHBand="0" w:firstRowFirstColumn="0" w:firstRowLastColumn="0" w:lastRowFirstColumn="0" w:lastRowLastColumn="0"/>
             </w:pPr>
             <w:r>
               <w:t>LNCC/MCTI - Introdução à Computação Quântica</w:t>
@@ -10028,6 +10005,7 @@
               <w:spacing w:line="360" w:lineRule="auto"/>
               <w:contextualSpacing/>
               <w:jc w:val="center"/>
+              <w:cnfStyle w:val="000000000000" w:firstRow="0" w:lastRow="0" w:firstColumn="0" w:lastColumn="0" w:oddVBand="0" w:evenVBand="0" w:oddHBand="0" w:evenHBand="0" w:firstRowFirstColumn="0" w:firstRowLastColumn="0" w:lastRowFirstColumn="0" w:lastRowLastColumn="0"/>
             </w:pPr>
             <w:r>
               <w:t>8</w:t>
@@ -10044,6 +10022,7 @@
               <w:spacing w:line="360" w:lineRule="auto"/>
               <w:contextualSpacing/>
               <w:jc w:val="center"/>
+              <w:cnfStyle w:val="000000000000" w:firstRow="0" w:lastRow="0" w:firstColumn="0" w:lastColumn="0" w:oddVBand="0" w:evenVBand="0" w:oddHBand="0" w:evenHBand="0" w:firstRowFirstColumn="0" w:firstRowLastColumn="0" w:lastRowFirstColumn="0" w:lastRowLastColumn="0"/>
             </w:pPr>
             <w:r>
               <w:t>8</w:t>
@@ -10053,11 +10032,13 @@
       </w:tr>
       <w:tr>
         <w:trPr>
+          <w:cnfStyle w:val="000000100000" w:firstRow="0" w:lastRow="0" w:firstColumn="0" w:lastColumn="0" w:oddVBand="0" w:evenVBand="0" w:oddHBand="1" w:evenHBand="0" w:firstRowFirstColumn="0" w:firstRowLastColumn="0" w:lastRowFirstColumn="0" w:lastRowLastColumn="0"/>
           <w:trHeight w:val="295"/>
           <w:jc w:val="center"/>
         </w:trPr>
         <w:tc>
           <w:tcPr>
+            <w:cnfStyle w:val="001000000000" w:firstRow="0" w:lastRow="0" w:firstColumn="1" w:lastColumn="0" w:oddVBand="0" w:evenVBand="0" w:oddHBand="0" w:evenHBand="0" w:firstRowFirstColumn="0" w:firstRowLastColumn="0" w:lastRowFirstColumn="0" w:lastRowLastColumn="0"/>
             <w:tcW w:w="414" w:type="pct"/>
             <w:vAlign w:val="center"/>
           </w:tcPr>
@@ -10081,6 +10062,7 @@
             <w:pPr>
               <w:spacing w:line="360" w:lineRule="auto"/>
               <w:contextualSpacing/>
+              <w:cnfStyle w:val="000000100000" w:firstRow="0" w:lastRow="0" w:firstColumn="0" w:lastColumn="0" w:oddVBand="0" w:evenVBand="0" w:oddHBand="1" w:evenHBand="0" w:firstRowFirstColumn="0" w:firstRowLastColumn="0" w:lastRowFirstColumn="0" w:lastRowLastColumn="0"/>
             </w:pPr>
             <w:r>
               <w:t>SAS</w:t>
@@ -10129,6 +10111,7 @@
               <w:spacing w:line="360" w:lineRule="auto"/>
               <w:contextualSpacing/>
               <w:jc w:val="center"/>
+              <w:cnfStyle w:val="000000100000" w:firstRow="0" w:lastRow="0" w:firstColumn="0" w:lastColumn="0" w:oddVBand="0" w:evenVBand="0" w:oddHBand="1" w:evenHBand="0" w:firstRowFirstColumn="0" w:firstRowLastColumn="0" w:lastRowFirstColumn="0" w:lastRowLastColumn="0"/>
             </w:pPr>
             <w:r>
               <w:t>12</w:t>
@@ -10145,6 +10128,7 @@
               <w:spacing w:line="360" w:lineRule="auto"/>
               <w:contextualSpacing/>
               <w:jc w:val="center"/>
+              <w:cnfStyle w:val="000000100000" w:firstRow="0" w:lastRow="0" w:firstColumn="0" w:lastColumn="0" w:oddVBand="0" w:evenVBand="0" w:oddHBand="1" w:evenHBand="0" w:firstRowFirstColumn="0" w:firstRowLastColumn="0" w:lastRowFirstColumn="0" w:lastRowLastColumn="0"/>
             </w:pPr>
             <w:r>
               <w:t>12</w:t>
@@ -10159,6 +10143,7 @@
         </w:trPr>
         <w:tc>
           <w:tcPr>
+            <w:cnfStyle w:val="001000000000" w:firstRow="0" w:lastRow="0" w:firstColumn="1" w:lastColumn="0" w:oddVBand="0" w:evenVBand="0" w:oddHBand="0" w:evenHBand="0" w:firstRowFirstColumn="0" w:firstRowLastColumn="0" w:lastRowFirstColumn="0" w:lastRowLastColumn="0"/>
             <w:tcW w:w="414" w:type="pct"/>
             <w:vAlign w:val="center"/>
           </w:tcPr>
@@ -10166,9 +10151,10 @@
             <w:pPr>
               <w:spacing w:line="360" w:lineRule="auto"/>
               <w:contextualSpacing/>
+              <w:jc w:val="center"/>
               <w:rPr>
-                <w:b/>
-                <w:bCs/>
+                <w:b w:val="0"/>
+                <w:bCs w:val="0"/>
               </w:rPr>
             </w:pPr>
           </w:p>
@@ -10182,6 +10168,7 @@
             <w:pPr>
               <w:spacing w:line="360" w:lineRule="auto"/>
               <w:contextualSpacing/>
+              <w:cnfStyle w:val="000000000000" w:firstRow="0" w:lastRow="0" w:firstColumn="0" w:lastColumn="0" w:oddVBand="0" w:evenVBand="0" w:oddHBand="0" w:evenHBand="0" w:firstRowFirstColumn="0" w:firstRowLastColumn="0" w:lastRowFirstColumn="0" w:lastRowLastColumn="0"/>
               <w:rPr>
                 <w:b/>
                 <w:bCs/>
@@ -10206,6 +10193,7 @@
               <w:spacing w:line="360" w:lineRule="auto"/>
               <w:contextualSpacing/>
               <w:jc w:val="center"/>
+              <w:cnfStyle w:val="000000000000" w:firstRow="0" w:lastRow="0" w:firstColumn="0" w:lastColumn="0" w:oddVBand="0" w:evenVBand="0" w:oddHBand="0" w:evenHBand="0" w:firstRowFirstColumn="0" w:firstRowLastColumn="0" w:lastRowFirstColumn="0" w:lastRowLastColumn="0"/>
             </w:pPr>
             <w:r>
               <w:t>25</w:t>
@@ -10225,6 +10213,7 @@
               <w:spacing w:line="360" w:lineRule="auto"/>
               <w:contextualSpacing/>
               <w:jc w:val="center"/>
+              <w:cnfStyle w:val="000000000000" w:firstRow="0" w:lastRow="0" w:firstColumn="0" w:lastColumn="0" w:oddVBand="0" w:evenVBand="0" w:oddHBand="0" w:evenHBand="0" w:firstRowFirstColumn="0" w:firstRowLastColumn="0" w:lastRowFirstColumn="0" w:lastRowLastColumn="0"/>
             </w:pPr>
             <w:r>
               <w:t>2</w:t>
@@ -10588,7 +10577,7 @@
       <w:r>
         <w:t xml:space="preserve">Disponível em: </w:t>
       </w:r>
-      <w:hyperlink r:id="rId20" w:history="1">
+      <w:hyperlink r:id="rId21" w:history="1">
         <w:r>
           <w:rPr>
             <w:rStyle w:val="SmartLink"/>
@@ -10669,7 +10658,7 @@
       <w:r>
         <w:t xml:space="preserve"> Disponível em: </w:t>
       </w:r>
-      <w:hyperlink r:id="rId21" w:history="1">
+      <w:hyperlink r:id="rId22" w:history="1">
         <w:r>
           <w:rPr>
             <w:rStyle w:val="SmartLink"/>
@@ -10749,7 +10738,7 @@
       <w:r>
         <w:t xml:space="preserve"> Disponível em: </w:t>
       </w:r>
-      <w:hyperlink r:id="rId22" w:history="1">
+      <w:hyperlink r:id="rId23" w:history="1">
         <w:r>
           <w:rPr>
             <w:rStyle w:val="SmartLink"/>
@@ -10821,48 +10810,75 @@
       <w:r>
         <w:t xml:space="preserve"> Disponível em: </w:t>
       </w:r>
-      <w:hyperlink r:id="rId23" w:history="1">
+      <w:hyperlink r:id="rId24" w:history="1">
         <w:r>
           <w:rPr>
             <w:rStyle w:val="SmartLink"/>
             <w:shd w:val="clear" w:color="auto" w:fill="auto"/>
           </w:rPr>
-          <w:t>https://www.sas.com/pt_br/</w:t>
-        </w:r>
+          <w:t>https://www.sas.com/pt_br/learn/academic-programs/campaigns/sas-studio-e-sas-visual-analytics-potencialize-analise-de-dados.html</w:t>
+        </w:r>
+      </w:hyperlink>
+      <w:r>
+        <w:t xml:space="preserve">. Acesso em 17 abr. </w:t>
+      </w:r>
+      <w:r>
+        <w:t xml:space="preserve">de </w:t>
+      </w:r>
+      <w:r>
+        <w:t>2025.</w:t>
+      </w:r>
+    </w:p>
+    <w:p>
+      <w:pPr>
+        <w:pStyle w:val="Bibliography"/>
+        <w:jc w:val="both"/>
+      </w:pPr>
+    </w:p>
+    <w:p>
+      <w:pPr>
+        <w:pStyle w:val="Bibliography"/>
+        <w:jc w:val="both"/>
+      </w:pPr>
+      <w:r>
+        <w:t xml:space="preserve">UFMG. </w:t>
+      </w:r>
+      <w:r>
+        <w:rPr>
+          <w:b/>
+          <w:bCs/>
+        </w:rPr>
+        <w:t>Curso de extensão à distância de Introdução à Computação para Bioinformática (Python)</w:t>
+      </w:r>
+      <w:r>
+        <w:t xml:space="preserve">. </w:t>
+      </w:r>
+      <w:r>
+        <w:t xml:space="preserve">UFMG, 2023. </w:t>
+      </w:r>
+      <w:r>
+        <w:t xml:space="preserve">Disponível em: </w:t>
+      </w:r>
+      <w:hyperlink r:id="rId25" w:history="1">
         <w:r>
           <w:rPr>
             <w:rStyle w:val="SmartLink"/>
             <w:shd w:val="clear" w:color="auto" w:fill="auto"/>
           </w:rPr>
-          <w:t>l</w:t>
-        </w:r>
-        <w:r>
-          <w:rPr>
-            <w:rStyle w:val="SmartLink"/>
-            <w:shd w:val="clear" w:color="auto" w:fill="auto"/>
-          </w:rPr>
-          <w:t>earn/academic-programs/campaigns/sas-studi</w:t>
-        </w:r>
-        <w:r>
-          <w:rPr>
-            <w:rStyle w:val="SmartLink"/>
-            <w:shd w:val="clear" w:color="auto" w:fill="auto"/>
-          </w:rPr>
-          <w:t>o</w:t>
-        </w:r>
-        <w:r>
-          <w:rPr>
-            <w:rStyle w:val="SmartLink"/>
-            <w:shd w:val="clear" w:color="auto" w:fill="auto"/>
-          </w:rPr>
-          <w:t>-e-sas-visual-analytics-potencialize-analise-de-dados.html</w:t>
+          <w:t>http://bioinfo.dcc.ufmg.br/cursos/</w:t>
         </w:r>
       </w:hyperlink>
       <w:r>
-        <w:t xml:space="preserve">. Acesso em 17 abr. </w:t>
-      </w:r>
-      <w:r>
-        <w:t xml:space="preserve">de </w:t>
+        <w:t>. Acesso em: 1</w:t>
+      </w:r>
+      <w:r>
+        <w:t>7</w:t>
+      </w:r>
+      <w:r>
+        <w:t xml:space="preserve"> abr.</w:t>
+      </w:r>
+      <w:r>
+        <w:t xml:space="preserve"> de </w:t>
       </w:r>
       <w:r>
         <w:t>2025.</w:t>
@@ -10880,47 +10896,28 @@
         <w:jc w:val="both"/>
       </w:pPr>
       <w:r>
-        <w:t xml:space="preserve">UFMG. </w:t>
+        <w:t xml:space="preserve">Univesp. </w:t>
       </w:r>
       <w:r>
         <w:rPr>
           <w:b/>
           <w:bCs/>
         </w:rPr>
-        <w:t>Curso de extensão à distância de Introdução à Computação para Bioinformática (Python)</w:t>
-      </w:r>
-      <w:r>
-        <w:t xml:space="preserve">. </w:t>
-      </w:r>
-      <w:r>
-        <w:t xml:space="preserve">UFMG, 2023. </w:t>
-      </w:r>
-      <w:r>
-        <w:t xml:space="preserve">Disponível em: </w:t>
-      </w:r>
-      <w:hyperlink r:id="rId24" w:history="1">
-        <w:r>
-          <w:rPr>
-            <w:rStyle w:val="SmartLink"/>
-            <w:shd w:val="clear" w:color="auto" w:fill="auto"/>
-          </w:rPr>
-          <w:t>http://bioinfo.dcc.ufmg.br/cursos/</w:t>
+        <w:t>Lista de Disciplinas com Previsão de Oferta em 2022 e 2023</w:t>
+      </w:r>
+      <w:r>
+        <w:t xml:space="preserve">. Univesp. Disponível em </w:t>
+      </w:r>
+      <w:hyperlink r:id="rId26" w:history="1">
+        <w:r>
+          <w:rPr>
+            <w:rStyle w:val="Hyperlink"/>
+          </w:rPr>
+          <w:t>https://univesp.br/sites/58f6506869226e9479d38201/assets/606b7cdd7c1bd1625e0c6725/Anexo_I_-_Lista_de_disciplinas_com_previsao_de_oferta_em_2022_e_2023.pdf</w:t>
         </w:r>
       </w:hyperlink>
       <w:r>
-        <w:t>. Acesso em: 1</w:t>
-      </w:r>
-      <w:r>
-        <w:t>7</w:t>
-      </w:r>
-      <w:r>
-        <w:t xml:space="preserve"> abr.</w:t>
-      </w:r>
-      <w:r>
-        <w:t xml:space="preserve"> de </w:t>
-      </w:r>
-      <w:r>
-        <w:t>2025.</w:t>
+        <w:t>. Acesso em 19 abr. de 2025.</w:t>
       </w:r>
     </w:p>
     <w:p>
@@ -10942,17 +10939,17 @@
           <w:b/>
           <w:bCs/>
         </w:rPr>
-        <w:t>Lista de Disciplinas com Previsão de Oferta em 2022 e 2023</w:t>
-      </w:r>
-      <w:r>
-        <w:t xml:space="preserve">. Univesp. Disponível em </w:t>
-      </w:r>
-      <w:hyperlink r:id="rId25" w:history="1">
+        <w:t>Plano de Ensino: COM140 - Introdução a Conceitos de Computação</w:t>
+      </w:r>
+      <w:r>
+        <w:t xml:space="preserve">. Univesp. Disponível </w:t>
+      </w:r>
+      <w:hyperlink r:id="rId27" w:history="1">
         <w:r>
           <w:rPr>
             <w:rStyle w:val="Hyperlink"/>
           </w:rPr>
-          <w:t>https://univesp.br/sites/58f6506869226e9479d38201/assets/606b7cdd7c1bd1625e0c6725/Anexo_I_-_Lista_de_disciplinas_com_previsao_de_oferta_em_2022_e_2023.pdf</w:t>
+          <w:t>https://assets.univesp.br/blackboard/plano-de-ensino/disciplinas/COM140.html</w:t>
         </w:r>
       </w:hyperlink>
       <w:r>
@@ -10978,21 +10975,21 @@
           <w:b/>
           <w:bCs/>
         </w:rPr>
-        <w:t>Plano de Ensino: COM140 - Introdução a Conceitos de Computação</w:t>
-      </w:r>
-      <w:r>
-        <w:t xml:space="preserve">. Univesp. Disponível </w:t>
-      </w:r>
-      <w:hyperlink r:id="rId26" w:history="1">
+        <w:t>Plano de Ensino: COM210 - Sistemas Computacionais. Univesp</w:t>
+      </w:r>
+      <w:r>
+        <w:t xml:space="preserve">. Disponível em </w:t>
+      </w:r>
+      <w:hyperlink r:id="rId28" w:history="1">
         <w:r>
           <w:rPr>
             <w:rStyle w:val="Hyperlink"/>
           </w:rPr>
-          <w:t>https://assets.univesp.br/blackboard/plano-de-ensino/disciplinas/COM140.html</w:t>
+          <w:t>https://assets.univesp.br/blackboard/plano-de-ensino/disciplinas/COM210.html</w:t>
         </w:r>
       </w:hyperlink>
       <w:r>
-        <w:t>. Acesso em 19 abr. de 2025.</w:t>
+        <w:t xml:space="preserve"> . Acesso em 19 abr. de 2025.</w:t>
       </w:r>
     </w:p>
     <w:p>
@@ -11014,21 +11011,21 @@
           <w:b/>
           <w:bCs/>
         </w:rPr>
-        <w:t>Plano de Ensino: COM210 - Sistemas Computacionais. Univesp</w:t>
-      </w:r>
-      <w:r>
-        <w:t xml:space="preserve">. Disponível em </w:t>
-      </w:r>
-      <w:hyperlink r:id="rId27" w:history="1">
+        <w:t>Plano de Ensino: COM360 - Mineração de Dados. Univesp</w:t>
+      </w:r>
+      <w:r>
+        <w:t xml:space="preserve">. Disponível em: </w:t>
+      </w:r>
+      <w:hyperlink r:id="rId29" w:history="1">
         <w:r>
           <w:rPr>
             <w:rStyle w:val="Hyperlink"/>
           </w:rPr>
-          <w:t>https://assets.univesp.br/blackboard/plano-de-ensino/disciplinas/COM210.html</w:t>
+          <w:t>https://assets.univesp.br/blackboard/plano-de-ensino/disciplinas/COM360.pdf</w:t>
         </w:r>
       </w:hyperlink>
       <w:r>
-        <w:t xml:space="preserve"> . Acesso em 19 abr. de 2025.</w:t>
+        <w:t>. Acesso em 19 abr. 2025.</w:t>
       </w:r>
     </w:p>
     <w:p>
@@ -11050,21 +11047,21 @@
           <w:b/>
           <w:bCs/>
         </w:rPr>
-        <w:t>Plano de Ensino: COM360 - Mineração de Dados. Univesp</w:t>
+        <w:t>Plano de Ensino: COM410 - Aprendizado de Máquinas. Univesp</w:t>
       </w:r>
       <w:r>
         <w:t xml:space="preserve">. Disponível em: </w:t>
       </w:r>
-      <w:hyperlink r:id="rId28" w:history="1">
+      <w:hyperlink r:id="rId30" w:history="1">
         <w:r>
           <w:rPr>
             <w:rStyle w:val="Hyperlink"/>
           </w:rPr>
-          <w:t>https://assets.univesp.br/blackboard/plano-de-ensino/disciplinas/COM360.pdf</w:t>
+          <w:t>https://assets.univesp.br/blackboard/plano-de-ensino/disciplinas/COM410.html</w:t>
         </w:r>
       </w:hyperlink>
       <w:r>
-        <w:t>. Acesso em 19 abr. 2025.</w:t>
+        <w:t>. Acesso em 19 abr. de 2025.</w:t>
       </w:r>
     </w:p>
     <w:p>
@@ -11086,17 +11083,17 @@
           <w:b/>
           <w:bCs/>
         </w:rPr>
-        <w:t>Plano de Ensino: COM410 - Aprendizado de Máquinas. Univesp</w:t>
+        <w:t>Plano de Ensino: COM460 - Computação Escalável. Univesp</w:t>
       </w:r>
       <w:r>
         <w:t xml:space="preserve">. Disponível em: </w:t>
       </w:r>
-      <w:hyperlink r:id="rId29" w:history="1">
+      <w:hyperlink r:id="rId31" w:history="1">
         <w:r>
           <w:rPr>
             <w:rStyle w:val="Hyperlink"/>
           </w:rPr>
-          <w:t>https://assets.univesp.br/blackboard/plano-de-ensino/disciplinas/COM410.html</w:t>
+          <w:t>https://assets.univesp.br/blackboard/plano-de-ensino/disciplinas/COM460.html</w:t>
         </w:r>
       </w:hyperlink>
       <w:r>
@@ -11122,17 +11119,17 @@
           <w:b/>
           <w:bCs/>
         </w:rPr>
-        <w:t>Plano de Ensino: COM460 - Computação Escalável. Univesp</w:t>
-      </w:r>
-      <w:r>
-        <w:t xml:space="preserve">. Disponível em: </w:t>
-      </w:r>
-      <w:hyperlink r:id="rId30" w:history="1">
+        <w:t>Plano de Ensino: COM500 - Impactos da Computação na Sociedade</w:t>
+      </w:r>
+      <w:r>
+        <w:t xml:space="preserve">. Univesp. Disponível em: </w:t>
+      </w:r>
+      <w:hyperlink r:id="rId32" w:history="1">
         <w:r>
           <w:rPr>
             <w:rStyle w:val="Hyperlink"/>
           </w:rPr>
-          <w:t>https://assets.univesp.br/blackboard/plano-de-ensino/disciplinas/COM460.html</w:t>
+          <w:t>https://assets.univesp.br/blackboard/plano-de-ensino/disciplinas/COM500.html</w:t>
         </w:r>
       </w:hyperlink>
       <w:r>
@@ -11151,6 +11148,7 @@
         <w:jc w:val="both"/>
       </w:pPr>
       <w:r>
+        <w:lastRenderedPageBreak/>
         <w:t xml:space="preserve">Univesp. </w:t>
       </w:r>
       <w:r>
@@ -11158,17 +11156,17 @@
           <w:b/>
           <w:bCs/>
         </w:rPr>
-        <w:t>Plano de Ensino: COM500 - Impactos da Computação na Sociedade</w:t>
-      </w:r>
-      <w:r>
-        <w:t xml:space="preserve">. Univesp. Disponível em: </w:t>
-      </w:r>
-      <w:hyperlink r:id="rId31" w:history="1">
+        <w:t>Plano de Ensino: COM520 - Aprendizado Profundo</w:t>
+      </w:r>
+      <w:r>
+        <w:t xml:space="preserve">. Univesp. Disponível em </w:t>
+      </w:r>
+      <w:hyperlink r:id="rId33" w:history="1">
         <w:r>
           <w:rPr>
             <w:rStyle w:val="Hyperlink"/>
           </w:rPr>
-          <w:t>https://assets.univesp.br/blackboard/plano-de-ensino/disciplinas/COM500.html</w:t>
+          <w:t>https://assets.univesp.br/blackboard/plano-de-ensino/disciplinas/COM520.html</w:t>
         </w:r>
       </w:hyperlink>
       <w:r>
@@ -11187,7 +11185,6 @@
         <w:jc w:val="both"/>
       </w:pPr>
       <w:r>
-        <w:lastRenderedPageBreak/>
         <w:t xml:space="preserve">Univesp. </w:t>
       </w:r>
       <w:r>
@@ -11195,17 +11192,17 @@
           <w:b/>
           <w:bCs/>
         </w:rPr>
-        <w:t>Plano de Ensino: COM520 - Aprendizado Profundo</w:t>
-      </w:r>
-      <w:r>
-        <w:t xml:space="preserve">. Univesp. Disponível em </w:t>
-      </w:r>
-      <w:hyperlink r:id="rId32" w:history="1">
+        <w:t>Plano de Ensino: COM530 - Visão Computacional</w:t>
+      </w:r>
+      <w:r>
+        <w:t xml:space="preserve">. Univesp. Disponível em: </w:t>
+      </w:r>
+      <w:hyperlink r:id="rId34" w:history="1">
         <w:r>
           <w:rPr>
             <w:rStyle w:val="Hyperlink"/>
           </w:rPr>
-          <w:t>https://assets.univesp.br/blackboard/plano-de-ensino/disciplinas/COM520.html</w:t>
+          <w:t>https://assets.univesp.br/blackboard/plano-de-ensino/disciplinas/COM530.html</w:t>
         </w:r>
       </w:hyperlink>
       <w:r>
@@ -11231,21 +11228,21 @@
           <w:b/>
           <w:bCs/>
         </w:rPr>
-        <w:t>Plano de Ensino: COM530 - Visão Computacional</w:t>
+        <w:t>Plano de Ensino: COM550 - Processamento de Linguagem Natural</w:t>
       </w:r>
       <w:r>
         <w:t xml:space="preserve">. Univesp. Disponível em: </w:t>
       </w:r>
-      <w:hyperlink r:id="rId33" w:history="1">
+      <w:hyperlink r:id="rId35" w:history="1">
         <w:r>
           <w:rPr>
             <w:rStyle w:val="Hyperlink"/>
           </w:rPr>
-          <w:t>https://assets.univesp.br/blackboard/plano-de-ensino/disciplinas/COM530.html</w:t>
+          <w:t>https://assets.univesp.br/blackboard/plano-de-ensino/disciplinas/COM550.html</w:t>
         </w:r>
       </w:hyperlink>
       <w:r>
-        <w:t>. Acesso em 19 abr. de 2025.</w:t>
+        <w:t>. Acesso em 19 abr. de 2015.</w:t>
       </w:r>
     </w:p>
     <w:p>
@@ -11267,21 +11264,21 @@
           <w:b/>
           <w:bCs/>
         </w:rPr>
-        <w:t>Plano de Ensino: COM550 - Processamento de Linguagem Natural</w:t>
+        <w:t>Plano de Ensino: MGA001 - Geometria Analítica e Álgebra Linear</w:t>
       </w:r>
       <w:r>
         <w:t xml:space="preserve">. Univesp. Disponível em: </w:t>
       </w:r>
-      <w:hyperlink r:id="rId34" w:history="1">
+      <w:hyperlink r:id="rId36" w:history="1">
         <w:r>
           <w:rPr>
             <w:rStyle w:val="Hyperlink"/>
           </w:rPr>
-          <w:t>https://assets.univesp.br/blackboard/plano-de-ensino/disciplinas/COM550.html</w:t>
+          <w:t>https://assets.univesp.br/blackboard/plano-de-ensino/disciplinas/MGA001.html</w:t>
         </w:r>
       </w:hyperlink>
       <w:r>
-        <w:t>. Acesso em 19 abr. de 2015.</w:t>
+        <w:t>. Acesso em 19 abr. de 2025.</w:t>
       </w:r>
     </w:p>
     <w:p>
@@ -11303,17 +11300,17 @@
           <w:b/>
           <w:bCs/>
         </w:rPr>
-        <w:t>Plano de Ensino: MGA001 - Geometria Analítica e Álgebra Linear</w:t>
+        <w:t>Plano de Ensino: PES310 - Modelagem e Inferência Estatística</w:t>
       </w:r>
       <w:r>
         <w:t xml:space="preserve">. Univesp. Disponível em: </w:t>
       </w:r>
-      <w:hyperlink r:id="rId35" w:history="1">
+      <w:hyperlink r:id="rId37" w:history="1">
         <w:r>
           <w:rPr>
             <w:rStyle w:val="Hyperlink"/>
           </w:rPr>
-          <w:t>https://assets.univesp.br/blackboard/plano-de-ensino/disciplinas/MGA001.html</w:t>
+          <w:t>https://assets.univesp.br/blackboard/plano-de-ensino/disciplinas/PES310.html</w:t>
         </w:r>
       </w:hyperlink>
       <w:r>
@@ -11326,48 +11323,13 @@
         <w:jc w:val="both"/>
       </w:pPr>
     </w:p>
-    <w:p>
-      <w:pPr>
-        <w:pStyle w:val="Bibliography"/>
-        <w:jc w:val="both"/>
-      </w:pPr>
-      <w:r>
-        <w:t xml:space="preserve">Univesp. </w:t>
-      </w:r>
-      <w:r>
-        <w:rPr>
-          <w:b/>
-          <w:bCs/>
-        </w:rPr>
-        <w:t>Plano de Ensino: PES310 - Modelagem e Inferência Estatística</w:t>
-      </w:r>
-      <w:r>
-        <w:t xml:space="preserve">. Univesp. Disponível em: </w:t>
-      </w:r>
-      <w:hyperlink r:id="rId36" w:history="1">
-        <w:r>
-          <w:rPr>
-            <w:rStyle w:val="Hyperlink"/>
-          </w:rPr>
-          <w:t>https://assets.univesp.br/blackboard/plano-de-ensino/disciplinas/PES310.html</w:t>
-        </w:r>
-      </w:hyperlink>
-      <w:r>
-        <w:t>. Acesso em 19 abr. de 2025.</w:t>
-      </w:r>
-    </w:p>
-    <w:p>
-      <w:pPr>
-        <w:pStyle w:val="Bibliography"/>
-        <w:jc w:val="both"/>
-      </w:pPr>
-    </w:p>
     <w:sectPr>
-      <w:headerReference w:type="default" r:id="rId37"/>
+      <w:headerReference w:type="default" r:id="rId38"/>
       <w:pgSz w:w="11901" w:h="16817"/>
       <w:pgMar w:top="1701" w:right="1134" w:bottom="1134" w:left="1701" w:header="709" w:footer="851" w:gutter="0"/>
       <w:pgNumType w:start="1"/>
       <w:cols w:space="720"/>
+      <w:titlePg/>
     </w:sectPr>
   </w:body>
 </w:document>
@@ -11446,24 +11408,28 @@
 
 <file path=word/footer2.xml><?xml version="1.0" encoding="utf-8"?>
 <w:ftr xmlns:wpc="http://schemas.microsoft.com/office/word/2010/wordprocessingCanvas" xmlns:cx="http://schemas.microsoft.com/office/drawing/2014/chartex" xmlns:cx1="http://schemas.microsoft.com/office/drawing/2015/9/8/chartex" xmlns:cx2="http://schemas.microsoft.com/office/drawing/2015/10/21/chartex" xmlns:cx3="http://schemas.microsoft.com/office/drawing/2016/5/9/chartex" xmlns:cx4="http://schemas.microsoft.com/office/drawing/2016/5/10/chartex" xmlns:cx5="http://schemas.microsoft.com/office/drawing/2016/5/11/chartex" xmlns:cx6="http://schemas.microsoft.com/office/drawing/2016/5/12/chartex" xmlns:cx7="http://schemas.microsoft.com/office/drawing/2016/5/13/chartex" xmlns:cx8="http://schemas.microsoft.com/office/drawing/2016/5/14/chartex" xmlns:mc="http://schemas.openxmlformats.org/markup-compatibility/2006" xmlns:aink="http://schemas.microsoft.com/office/drawing/2016/ink" xmlns:am3d="http://schemas.microsoft.com/office/drawing/2017/model3d" xmlns:o="urn:schemas-microsoft-com:office:office" xmlns:oel="http://schemas.microsoft.com/office/2019/extlst" xmlns:r="http://schemas.openxmlformats.org/officeDocument/2006/relationships" xmlns:m="http://schemas.openxmlformats.org/officeDocument/2006/math" xmlns:v="urn:schemas-microsoft-com:vml" xmlns:wp14="http://schemas.microsoft.com/office/word/2010/wordprocessingDrawing" xmlns:wp="http://schemas.openxmlformats.org/drawingml/2006/wordprocessingDrawing" xmlns:w10="urn:schemas-microsoft-com:office:word" xmlns:w="http://schemas.openxmlformats.org/wordprocessingml/2006/main" xmlns:w14="http://schemas.microsoft.com/office/word/2010/wordml" xmlns:w15="http://schemas.microsoft.com/office/word/2012/wordml" xmlns:w16cex="http://schemas.microsoft.com/office/word/2018/wordml/cex" xmlns:w16cid="http://schemas.microsoft.com/office/word/2016/wordml/cid" xmlns:w16="http://schemas.microsoft.com/office/word/2018/wordml" xmlns:w16du="http://schemas.microsoft.com/office/word/2023/wordml/word16du" xmlns:w16sdtdh="http://schemas.microsoft.com/office/word/2020/wordml/sdtdatahash" xmlns:w16sdtfl="http://schemas.microsoft.com/office/word/2024/wordml/sdtformatlock" xmlns:w16se="http://schemas.microsoft.com/office/word/2015/wordml/symex" xmlns:wpg="http://schemas.microsoft.com/office/word/2010/wordprocessingGroup" xmlns:wpi="http://schemas.microsoft.com/office/word/2010/wordprocessingInk" xmlns:wne="http://schemas.microsoft.com/office/word/2006/wordml" xmlns:wps="http://schemas.microsoft.com/office/word/2010/wordprocessingShape" mc:Ignorable="w14 w15 w16se w16cid w16 w16cex w16sdtdh w16sdtfl w16du wp14">
+  <w:p>
+    <w:pPr>
+      <w:pStyle w:val="Footer"/>
+      <w:ind w:right="360"/>
+    </w:pPr>
+  </w:p>
+</w:ftr>
+</file>
+
+<file path=word/footer3.xml><?xml version="1.0" encoding="utf-8"?>
+<w:ftr xmlns:wpc="http://schemas.microsoft.com/office/word/2010/wordprocessingCanvas" xmlns:cx="http://schemas.microsoft.com/office/drawing/2014/chartex" xmlns:cx1="http://schemas.microsoft.com/office/drawing/2015/9/8/chartex" xmlns:cx2="http://schemas.microsoft.com/office/drawing/2015/10/21/chartex" xmlns:cx3="http://schemas.microsoft.com/office/drawing/2016/5/9/chartex" xmlns:cx4="http://schemas.microsoft.com/office/drawing/2016/5/10/chartex" xmlns:cx5="http://schemas.microsoft.com/office/drawing/2016/5/11/chartex" xmlns:cx6="http://schemas.microsoft.com/office/drawing/2016/5/12/chartex" xmlns:cx7="http://schemas.microsoft.com/office/drawing/2016/5/13/chartex" xmlns:cx8="http://schemas.microsoft.com/office/drawing/2016/5/14/chartex" xmlns:mc="http://schemas.openxmlformats.org/markup-compatibility/2006" xmlns:aink="http://schemas.microsoft.com/office/drawing/2016/ink" xmlns:am3d="http://schemas.microsoft.com/office/drawing/2017/model3d" xmlns:o="urn:schemas-microsoft-com:office:office" xmlns:oel="http://schemas.microsoft.com/office/2019/extlst" xmlns:r="http://schemas.openxmlformats.org/officeDocument/2006/relationships" xmlns:m="http://schemas.openxmlformats.org/officeDocument/2006/math" xmlns:v="urn:schemas-microsoft-com:vml" xmlns:wp14="http://schemas.microsoft.com/office/word/2010/wordprocessingDrawing" xmlns:wp="http://schemas.openxmlformats.org/drawingml/2006/wordprocessingDrawing" xmlns:w10="urn:schemas-microsoft-com:office:word" xmlns:w="http://schemas.openxmlformats.org/wordprocessingml/2006/main" xmlns:w14="http://schemas.microsoft.com/office/word/2010/wordml" xmlns:w15="http://schemas.microsoft.com/office/word/2012/wordml" xmlns:w16cex="http://schemas.microsoft.com/office/word/2018/wordml/cex" xmlns:w16cid="http://schemas.microsoft.com/office/word/2016/wordml/cid" xmlns:w16="http://schemas.microsoft.com/office/word/2018/wordml" xmlns:w16du="http://schemas.microsoft.com/office/word/2023/wordml/word16du" xmlns:w16sdtdh="http://schemas.microsoft.com/office/word/2020/wordml/sdtdatahash" xmlns:w16sdtfl="http://schemas.microsoft.com/office/word/2024/wordml/sdtformatlock" xmlns:w16se="http://schemas.microsoft.com/office/word/2015/wordml/symex" xmlns:wpg="http://schemas.microsoft.com/office/word/2010/wordprocessingGroup" xmlns:wpi="http://schemas.microsoft.com/office/word/2010/wordprocessingInk" xmlns:wne="http://schemas.microsoft.com/office/word/2006/wordml" xmlns:wps="http://schemas.microsoft.com/office/word/2010/wordprocessingShape" mc:Ignorable="w14 w15 w16se w16cid w16 w16cex w16sdtdh w16sdtfl w16du wp14">
   <w:sdt>
     <w:sdtPr>
       <w:rPr>
         <w:rStyle w:val="PageNumber"/>
       </w:rPr>
-      <w:id w:val="-716741843"/>
+      <w:id w:val="972108735"/>
       <w:docPartObj>
         <w:docPartGallery w:val="Page Numbers (Bottom of Page)"/>
         <w:docPartUnique/>
       </w:docPartObj>
     </w:sdtPr>
-    <w:sdtEndPr>
-      <w:rPr>
-        <w:rStyle w:val="PageNumber"/>
-        <w:sz w:val="20"/>
-        <w:szCs w:val="20"/>
-      </w:rPr>
-    </w:sdtEndPr>
     <w:sdtContent>
       <w:p>
         <w:pPr>
@@ -11471,31 +11437,23 @@
           <w:framePr w:wrap="none" w:vAnchor="text" w:hAnchor="margin" w:xAlign="right" w:y="1"/>
           <w:rPr>
             <w:rStyle w:val="PageNumber"/>
-            <w:sz w:val="20"/>
-            <w:szCs w:val="20"/>
           </w:rPr>
         </w:pPr>
         <w:r>
           <w:rPr>
             <w:rStyle w:val="PageNumber"/>
-            <w:sz w:val="20"/>
-            <w:szCs w:val="20"/>
           </w:rPr>
           <w:fldChar w:fldCharType="begin"/>
         </w:r>
         <w:r>
           <w:rPr>
             <w:rStyle w:val="PageNumber"/>
-            <w:sz w:val="20"/>
-            <w:szCs w:val="20"/>
           </w:rPr>
           <w:instrText xml:space="preserve"> PAGE </w:instrText>
         </w:r>
         <w:r>
           <w:rPr>
             <w:rStyle w:val="PageNumber"/>
-            <w:sz w:val="20"/>
-            <w:szCs w:val="20"/>
           </w:rPr>
           <w:fldChar w:fldCharType="separate"/>
         </w:r>
@@ -11503,16 +11461,12 @@
           <w:rPr>
             <w:rStyle w:val="PageNumber"/>
             <w:noProof/>
-            <w:sz w:val="20"/>
-            <w:szCs w:val="20"/>
-          </w:rPr>
-          <w:t>9</w:t>
+          </w:rPr>
+          <w:t>1</w:t>
         </w:r>
         <w:r>
           <w:rPr>
             <w:rStyle w:val="PageNumber"/>
-            <w:sz w:val="20"/>
-            <w:szCs w:val="20"/>
           </w:rPr>
           <w:fldChar w:fldCharType="end"/>
         </w:r>
@@ -12523,6 +12477,7 @@
   <w:style w:type="character" w:default="1" w:styleId="DefaultParagraphFont">
     <w:name w:val="Default Paragraph Font"/>
     <w:uiPriority w:val="1"/>
+    <w:semiHidden/>
     <w:unhideWhenUsed/>
   </w:style>
   <w:style w:type="table" w:default="1" w:styleId="TableNormal">

</xml_diff>